<commit_message>
finished 1st draft of lab3 reprot
</commit_message>
<xml_diff>
--- a/report/lab3/03 Experiment 3(1).docx
+++ b/report/lab3/03 Experiment 3(1).docx
@@ -1,6 +1,6 @@
 
 <file path=word/document.xml><?xml version="1.0" encoding="utf-8"?>
-<w:document xmlns:wpc="http://schemas.microsoft.com/office/word/2010/wordprocessingCanvas" xmlns:cx="http://schemas.microsoft.com/office/drawing/2014/chartex" xmlns:mc="http://schemas.openxmlformats.org/markup-compatibility/2006" xmlns:o="urn:schemas-microsoft-com:office:office" xmlns:r="http://schemas.openxmlformats.org/officeDocument/2006/relationships" xmlns:m="http://schemas.openxmlformats.org/officeDocument/2006/math" xmlns:v="urn:schemas-microsoft-com:vml" xmlns:wp14="http://schemas.microsoft.com/office/word/2010/wordprocessingDrawing" xmlns:wp="http://schemas.openxmlformats.org/drawingml/2006/wordprocessingDrawing" xmlns:w10="urn:schemas-microsoft-com:office:word" xmlns:w="http://schemas.openxmlformats.org/wordprocessingml/2006/main" xmlns:w14="http://schemas.microsoft.com/office/word/2010/wordml" xmlns:w15="http://schemas.microsoft.com/office/word/2012/wordml" xmlns:w16se="http://schemas.microsoft.com/office/word/2015/wordml/symex" xmlns:wpg="http://schemas.microsoft.com/office/word/2010/wordprocessingGroup" xmlns:wpi="http://schemas.microsoft.com/office/word/2010/wordprocessingInk" xmlns:wne="http://schemas.microsoft.com/office/word/2006/wordml" xmlns:wps="http://schemas.microsoft.com/office/word/2010/wordprocessingShape" mc:Ignorable="w14 w15 w16se wp14">
+<w:document xmlns:wpc="http://schemas.microsoft.com/office/word/2010/wordprocessingCanvas" xmlns:cx="http://schemas.microsoft.com/office/drawing/2014/chartex" xmlns:cx1="http://schemas.microsoft.com/office/drawing/2015/9/8/chartex" xmlns:cx2="http://schemas.microsoft.com/office/drawing/2015/10/21/chartex" xmlns:cx3="http://schemas.microsoft.com/office/drawing/2016/5/9/chartex" xmlns:cx4="http://schemas.microsoft.com/office/drawing/2016/5/10/chartex" xmlns:cx5="http://schemas.microsoft.com/office/drawing/2016/5/11/chartex" xmlns:cx6="http://schemas.microsoft.com/office/drawing/2016/5/12/chartex" xmlns:cx7="http://schemas.microsoft.com/office/drawing/2016/5/13/chartex" xmlns:cx8="http://schemas.microsoft.com/office/drawing/2016/5/14/chartex" xmlns:mc="http://schemas.openxmlformats.org/markup-compatibility/2006" xmlns:aink="http://schemas.microsoft.com/office/drawing/2016/ink" xmlns:am3d="http://schemas.microsoft.com/office/drawing/2017/model3d" xmlns:o="urn:schemas-microsoft-com:office:office" xmlns:oel="http://schemas.microsoft.com/office/2019/extlst" xmlns:r="http://schemas.openxmlformats.org/officeDocument/2006/relationships" xmlns:m="http://schemas.openxmlformats.org/officeDocument/2006/math" xmlns:v="urn:schemas-microsoft-com:vml" xmlns:wp14="http://schemas.microsoft.com/office/word/2010/wordprocessingDrawing" xmlns:wp="http://schemas.openxmlformats.org/drawingml/2006/wordprocessingDrawing" xmlns:w10="urn:schemas-microsoft-com:office:word" xmlns:w="http://schemas.openxmlformats.org/wordprocessingml/2006/main" xmlns:w14="http://schemas.microsoft.com/office/word/2010/wordml" xmlns:w15="http://schemas.microsoft.com/office/word/2012/wordml" xmlns:w16cex="http://schemas.microsoft.com/office/word/2018/wordml/cex" xmlns:w16cid="http://schemas.microsoft.com/office/word/2016/wordml/cid" xmlns:w16="http://schemas.microsoft.com/office/word/2018/wordml" xmlns:w16sdtdh="http://schemas.microsoft.com/office/word/2020/wordml/sdtdatahash" xmlns:w16se="http://schemas.microsoft.com/office/word/2015/wordml/symex" xmlns:wpg="http://schemas.microsoft.com/office/word/2010/wordprocessingGroup" xmlns:wpi="http://schemas.microsoft.com/office/word/2010/wordprocessingInk" xmlns:wne="http://schemas.microsoft.com/office/word/2006/wordml" xmlns:wps="http://schemas.microsoft.com/office/word/2010/wordprocessingShape" mc:Ignorable="w14 w15 w16se w16cid w16 w16cex w16sdtdh wp14">
   <w:body>
     <w:p>
       <w:pPr>
@@ -220,15 +220,7 @@
         <w:t xml:space="preserve"> </w:t>
       </w:r>
       <w:r>
-        <w:t xml:space="preserve">So, if </w:t>
-      </w:r>
-      <w:proofErr w:type="spellStart"/>
-      <w:r>
-        <w:t>RegA</w:t>
-      </w:r>
-      <w:proofErr w:type="spellEnd"/>
-      <w:r>
-        <w:t xml:space="preserve"> = a</w:t>
+        <w:t>So, if RegA = a</w:t>
       </w:r>
       <w:r>
         <w:rPr>
@@ -415,21 +407,13 @@
         <w:t xml:space="preserve">    </w:t>
       </w:r>
       <w:r>
-        <w:t xml:space="preserve"> /</w:t>
-      </w:r>
-      <w:proofErr w:type="gramStart"/>
-      <w:r>
-        <w:t>*</w:t>
+        <w:t xml:space="preserve"> /*</w:t>
       </w:r>
       <w:r>
         <w:t xml:space="preserve">  </w:t>
       </w:r>
       <w:r>
-        <w:t>R</w:t>
-      </w:r>
-      <w:proofErr w:type="gramEnd"/>
-      <w:r>
-        <w:t>0 and R1 = &gt; R0</w:t>
+        <w:t>R0 and R1 = &gt; R0</w:t>
       </w:r>
       <w:r>
         <w:t xml:space="preserve"> </w:t>
@@ -515,14 +499,12 @@
       <w:r>
         <w:t xml:space="preserve"> we will refer to as </w:t>
       </w:r>
-      <w:proofErr w:type="spellStart"/>
       <w:r>
         <w:rPr>
           <w:b/>
         </w:rPr>
         <w:t>RegA</w:t>
       </w:r>
-      <w:proofErr w:type="spellEnd"/>
       <w:r>
         <w:t xml:space="preserve"> and </w:t>
       </w:r>
@@ -673,10 +655,10 @@
             <v:path o:extrusionok="f" gradientshapeok="t" o:connecttype="rect"/>
             <o:lock v:ext="edit" aspectratio="t"/>
           </v:shapetype>
-          <v:shape id="_x0000_i1025" type="#_x0000_t75" style="width:6in;height:282.4pt" o:ole="">
+          <v:shape id="_x0000_i1025" type="#_x0000_t75" style="width:6in;height:282.6pt" o:ole="">
             <v:imagedata r:id="rId8" o:title=""/>
           </v:shape>
-          <o:OLEObject Type="Embed" ProgID="Word.Picture.8" ShapeID="_x0000_i1025" DrawAspect="Content" ObjectID="_1645297450" r:id="rId9"/>
+          <o:OLEObject Type="Embed" ProgID="Word.Picture.8" ShapeID="_x0000_i1025" DrawAspect="Content" ObjectID="_1771051516" r:id="rId9"/>
         </w:object>
       </w:r>
     </w:p>
@@ -781,15 +763,7 @@
         <w:t xml:space="preserve"> </w:t>
       </w:r>
       <w:r>
-        <w:t xml:space="preserve">The unit will output the logical function </w:t>
-      </w:r>
-      <w:proofErr w:type="gramStart"/>
-      <w:r>
-        <w:t>f(</w:t>
-      </w:r>
-      <w:proofErr w:type="gramEnd"/>
-      <w:r>
-        <w:t xml:space="preserve">A, B) specified by </w:t>
+        <w:t xml:space="preserve">The unit will output the logical function f(A, B) specified by </w:t>
       </w:r>
       <w:r>
         <w:t>&lt;</w:t>
@@ -828,15 +802,7 @@
       </w:pPr>
       <w:r>
         <w:tab/>
-        <w:t xml:space="preserve">The routing unit will accept the A, B, and </w:t>
-      </w:r>
-      <w:proofErr w:type="gramStart"/>
-      <w:r>
-        <w:t>f(</w:t>
-      </w:r>
-      <w:proofErr w:type="gramEnd"/>
-      <w:r>
-        <w:t>A, B) inputs and, based on the routing selection inputs R1, R0, will determine which signals to feed to the A' (new A) and B' (new B) outputs.</w:t>
+        <w:t>The routing unit will accept the A, B, and f(A, B) inputs and, based on the routing selection inputs R1, R0, will determine which signals to feed to the A' (new A) and B' (new B) outputs.</w:t>
       </w:r>
     </w:p>
     <w:p>
@@ -895,15 +861,15 @@
         <w:tblLook w:val="01E0" w:firstRow="1" w:lastRow="1" w:firstColumn="1" w:lastColumn="1" w:noHBand="0" w:noVBand="0"/>
       </w:tblPr>
       <w:tblGrid>
-        <w:gridCol w:w="622"/>
-        <w:gridCol w:w="622"/>
-        <w:gridCol w:w="622"/>
-        <w:gridCol w:w="1599"/>
+        <w:gridCol w:w="621"/>
+        <w:gridCol w:w="621"/>
+        <w:gridCol w:w="621"/>
+        <w:gridCol w:w="1597"/>
         <w:gridCol w:w="222"/>
         <w:gridCol w:w="628"/>
         <w:gridCol w:w="628"/>
-        <w:gridCol w:w="882"/>
-        <w:gridCol w:w="861"/>
+        <w:gridCol w:w="883"/>
+        <w:gridCol w:w="860"/>
       </w:tblGrid>
       <w:tr>
         <w:trPr>
@@ -2874,32 +2840,16 @@
       <w:r>
         <w:t xml:space="preserve">The Load A and Load B inputs will perform parallel loads from the </w:t>
       </w:r>
-      <w:del w:id="0" w:author="lichushan chushan" w:date="2020-02-23T14:38:00Z">
-        <w:r>
-          <w:rPr>
-            <w:rFonts w:hint="eastAsia"/>
-            <w:lang w:eastAsia="zh-CN"/>
-          </w:rPr>
-          <w:delText>data input switches</w:delText>
-        </w:r>
-      </w:del>
-      <w:ins w:id="1" w:author="lichushan chushan" w:date="2020-02-23T14:38:00Z">
-        <w:r>
-          <w:rPr>
-            <w:rFonts w:hint="eastAsia"/>
-            <w:lang w:eastAsia="zh-CN"/>
-          </w:rPr>
-          <w:t>INPUT</w:t>
-        </w:r>
-        <w:r>
-          <w:t xml:space="preserve"> </w:t>
-        </w:r>
-      </w:ins>
-      <w:ins w:id="2" w:author="lichushan chushan" w:date="2020-02-23T14:39:00Z">
-        <w:r>
-          <w:t>port</w:t>
-        </w:r>
-      </w:ins>
+      <w:r>
+        <w:rPr>
+          <w:rFonts w:hint="eastAsia"/>
+          <w:lang w:eastAsia="zh-CN"/>
+        </w:rPr>
+        <w:t>INPUT</w:t>
+      </w:r>
+      <w:r>
+        <w:t xml:space="preserve"> port</w:t>
+      </w:r>
       <w:r>
         <w:t xml:space="preserve"> (D3-D0) into the A and B registers.</w:t>
       </w:r>
@@ -2958,7 +2908,7 @@
           <w:noProof/>
         </w:rPr>
         <w:pict w14:anchorId="770A22BC">
-          <v:shape id="Picture 1" o:spid="_x0000_s1026" type="#_x0000_t75" style="position:absolute;left:0;text-align:left;margin-left:0;margin-top:4.75pt;width:6in;height:177pt;z-index:-1;visibility:visible" wrapcoords="-38 0 -38 21508 21600 21508 21600 0 -38 0">
+          <v:shape id="Picture 1" o:spid="_x0000_s2050" type="#_x0000_t75" style="position:absolute;left:0;text-align:left;margin-left:0;margin-top:4.75pt;width:6in;height:177pt;z-index:-1;visibility:visible" wrapcoords="-38 0 -38 21508 21600 21508 21600 0 -38 0">
             <v:imagedata r:id="rId10" o:title="" gain="1.25" grayscale="t"/>
             <w10:wrap type="tight"/>
           </v:shape>
@@ -2993,15 +2943,7 @@
         <w:t xml:space="preserve"> </w:t>
       </w:r>
       <w:r>
-        <w:t xml:space="preserve">There are two common state machine types: </w:t>
-      </w:r>
-      <w:proofErr w:type="gramStart"/>
-      <w:r>
-        <w:t>the</w:t>
-      </w:r>
-      <w:proofErr w:type="gramEnd"/>
-      <w:r>
-        <w:t xml:space="preserve"> Moore machine and the Mealy</w:t>
+        <w:t>There are two common state machine types: the Moore machine and the Mealy</w:t>
       </w:r>
       <w:r>
         <w:t xml:space="preserve"> machine.</w:t>
@@ -3193,15 +3135,7 @@
         <w:t>(</w:t>
       </w:r>
       <w:r>
-        <w:t>QC1C0</w:t>
-      </w:r>
-      <w:proofErr w:type="gramStart"/>
-      <w:r>
-        <w:t>=‘</w:t>
-      </w:r>
-      <w:proofErr w:type="gramEnd"/>
-      <w:r>
-        <w:t>0000’</w:t>
+        <w:t>QC1C0=‘0000’</w:t>
       </w:r>
       <w:r>
         <w:t>)</w:t>
@@ -3251,36 +3185,31 @@
         </w:rPr>
         <w:t>+</w:t>
       </w:r>
+      <w:r>
+        <w:t>=‘0000’).</w:t>
+      </w:r>
+      <w:r>
+        <w:t xml:space="preserve"> </w:t>
+      </w:r>
+      <w:r>
+        <w:t xml:space="preserve">However, </w:t>
+      </w:r>
+      <w:r>
+        <w:t>at the immediate clock edge after</w:t>
+      </w:r>
+      <w:r>
+        <w:t xml:space="preserve"> the ‘Execute’ switch is flipped up (EQC1C0=‘1000’), the state machine moves to the </w:t>
+      </w:r>
+      <w:r>
+        <w:t xml:space="preserve">shift/halt </w:t>
+      </w:r>
       <w:proofErr w:type="gramStart"/>
       <w:r>
-        <w:t>=‘</w:t>
+        <w:t>state, and</w:t>
       </w:r>
       <w:proofErr w:type="gramEnd"/>
       <w:r>
-        <w:t>0000’).</w:t>
-      </w:r>
-      <w:r>
-        <w:t xml:space="preserve"> </w:t>
-      </w:r>
-      <w:r>
-        <w:t xml:space="preserve">However, </w:t>
-      </w:r>
-      <w:r>
-        <w:t>at the immediate clock edge after</w:t>
-      </w:r>
-      <w:r>
-        <w:t xml:space="preserve"> the ‘Execute’ switch is flipped up (EQC1C0</w:t>
-      </w:r>
-      <w:proofErr w:type="gramStart"/>
-      <w:r>
-        <w:t>=‘</w:t>
-      </w:r>
-      <w:proofErr w:type="gramEnd"/>
-      <w:r>
-        <w:t xml:space="preserve">1000’), the state machine moves to the </w:t>
-      </w:r>
-      <w:r>
-        <w:t xml:space="preserve">shift/halt state, and sends out the signal to shift the registers </w:t>
+        <w:t xml:space="preserve"> sends out the signal to shift the registers </w:t>
       </w:r>
       <w:r>
         <w:t xml:space="preserve">and begins to increment the counter </w:t>
@@ -3357,13 +3286,8 @@
         </w:rPr>
         <w:t>+</w:t>
       </w:r>
-      <w:proofErr w:type="gramStart"/>
-      <w:r>
-        <w:t>=‘</w:t>
-      </w:r>
-      <w:proofErr w:type="gramEnd"/>
-      <w:r>
-        <w:t>0100’) if the ‘Execute’ switch remains high, or transitions back to (SQ</w:t>
+      <w:r>
+        <w:t>=‘0100’) if the ‘Execute’ switch remains high, or transitions back to (SQ</w:t>
       </w:r>
       <w:r>
         <w:rPr>
@@ -3447,15 +3371,7 @@
         <w:t>, for example,</w:t>
       </w:r>
       <w:r>
-        <w:t xml:space="preserve"> (EQC1C0</w:t>
-      </w:r>
-      <w:proofErr w:type="gramStart"/>
-      <w:r>
-        <w:t>=‘</w:t>
-      </w:r>
-      <w:proofErr w:type="gramEnd"/>
-      <w:r>
-        <w:t>0011’) during our circuit operation.</w:t>
+        <w:t xml:space="preserve"> (EQC1C0=‘0011’) during our circuit operation.</w:t>
       </w:r>
       <w:r>
         <w:t xml:space="preserve"> </w:t>
@@ -7976,15 +7892,7 @@
         <w:t xml:space="preserve"> </w:t>
       </w:r>
       <w:r>
-        <w:t>To adapt ‘S’ and ‘</w:t>
-      </w:r>
-      <w:proofErr w:type="spellStart"/>
-      <w:r>
-        <w:t>LoadA</w:t>
-      </w:r>
-      <w:proofErr w:type="spellEnd"/>
-      <w:r>
-        <w:t>’, ‘</w:t>
+        <w:t>To adapt ‘S’ and ‘LoadA’, ‘</w:t>
       </w:r>
       <w:proofErr w:type="spellStart"/>
       <w:r>
@@ -8225,26 +8133,11 @@
       <w:r>
         <w:t xml:space="preserve">Load A, Load B, Execute, D3-D0, R1, R0, and F2-F0 should be </w:t>
       </w:r>
-      <w:ins w:id="3" w:author="lichushan chushan" w:date="2020-02-23T14:40:00Z">
-        <w:r>
-          <w:t>INPUT port</w:t>
-        </w:r>
-      </w:ins>
-      <w:del w:id="4" w:author="lichushan chushan" w:date="2020-02-23T14:40:00Z">
-        <w:r>
-          <w:delText>input</w:delText>
-        </w:r>
-      </w:del>
-      <w:r>
-        <w:t>s</w:t>
-      </w:r>
-      <w:del w:id="5" w:author="lichushan chushan" w:date="2020-02-23T14:40:00Z">
-        <w:r>
-          <w:delText xml:space="preserve"> from the switches</w:delText>
-        </w:r>
-      </w:del>
-      <w:r>
-        <w:t>.</w:t>
+      <w:r>
+        <w:t>INPUT port</w:t>
+      </w:r>
+      <w:r>
+        <w:t>s.</w:t>
       </w:r>
       <w:r>
         <w:t xml:space="preserve"> </w:t>
@@ -8279,16 +8172,9 @@
       <w:r>
         <w:t xml:space="preserve">Display the contents of Register A and Register B on </w:t>
       </w:r>
-      <w:del w:id="6" w:author="lichushan chushan" w:date="2020-02-23T14:40:00Z">
-        <w:r>
-          <w:delText>LEDs</w:delText>
-        </w:r>
-      </w:del>
-      <w:ins w:id="7" w:author="lichushan chushan" w:date="2020-02-23T14:40:00Z">
-        <w:r>
-          <w:t>OUTPUT ports</w:t>
-        </w:r>
-      </w:ins>
+      <w:r>
+        <w:t>OUTPUT ports</w:t>
+      </w:r>
       <w:r>
         <w:t>.</w:t>
       </w:r>
@@ -8298,42 +8184,12 @@
       <w:r>
         <w:t xml:space="preserve">You may also want to include an </w:t>
       </w:r>
-      <w:del w:id="8" w:author="lichushan chushan" w:date="2020-02-23T14:40:00Z">
-        <w:r>
-          <w:delText xml:space="preserve">LED </w:delText>
-        </w:r>
-      </w:del>
-      <w:ins w:id="9" w:author="lichushan chushan" w:date="2020-02-23T14:40:00Z">
-        <w:r>
-          <w:t xml:space="preserve">OUTPUT </w:t>
-        </w:r>
-      </w:ins>
+      <w:r>
+        <w:t xml:space="preserve">OUTPUT </w:t>
+      </w:r>
       <w:r>
         <w:t>that indicates when the computation cycle is complete for debugging purposes.</w:t>
       </w:r>
-    </w:p>
-    <w:p>
-      <w:pPr>
-        <w:tabs>
-          <w:tab w:val="left" w:pos="720"/>
-          <w:tab w:val="left" w:pos="1260"/>
-        </w:tabs>
-        <w:spacing w:before="240" w:line="360" w:lineRule="atLeast"/>
-        <w:ind w:left="720" w:hanging="720"/>
-        <w:rPr>
-          <w:del w:id="10" w:author="lichushan chushan" w:date="2020-02-23T14:38:00Z"/>
-        </w:rPr>
-      </w:pPr>
-      <w:del w:id="11" w:author="lichushan chushan" w:date="2020-02-23T14:38:00Z">
-        <w:r>
-          <w:lastRenderedPageBreak/>
-          <w:delText>D.</w:delText>
-        </w:r>
-        <w:r>
-          <w:tab/>
-          <w:delText>Work with your partner to wire-up the circuit.</w:delText>
-        </w:r>
-      </w:del>
     </w:p>
     <w:p>
       <w:pPr>
@@ -8442,9 +8298,6 @@
       <w:pPr>
         <w:spacing w:before="240" w:line="360" w:lineRule="atLeast"/>
         <w:ind w:left="360"/>
-        <w:rPr>
-          <w:ins w:id="12" w:author="Zuofu Cheng" w:date="2019-08-12T11:58:00Z"/>
-        </w:rPr>
       </w:pPr>
       <w:r>
         <w:t>VI.</w:t>
@@ -8463,15 +8316,10 @@
       <w:pPr>
         <w:spacing w:before="240" w:line="360" w:lineRule="atLeast"/>
         <w:ind w:left="360"/>
-        <w:rPr>
-          <w:ins w:id="13" w:author="Zuofu Cheng" w:date="2019-08-12T11:58:00Z"/>
-        </w:rPr>
-      </w:pPr>
-      <w:ins w:id="14" w:author="Zuofu Cheng" w:date="2019-08-12T11:58:00Z">
-        <w:r>
-          <w:t>Write a report, you may follow the provided outline below, or make sure your own report outline includes at least the items enumerated below.</w:t>
-        </w:r>
-      </w:ins>
+      </w:pPr>
+      <w:r>
+        <w:t>Write a report, you may follow the provided outline below, or make sure your own report outline includes at least the items enumerated below.</w:t>
+      </w:r>
     </w:p>
     <w:p>
       <w:pPr>
@@ -8479,9 +8327,6 @@
         <w:ind w:left="360"/>
         <w:rPr>
           <w:u w:val="single"/>
-          <w:rPrChange w:id="15" w:author="Zuofu Cheng" w:date="2019-08-12T11:48:00Z">
-            <w:rPr/>
-          </w:rPrChange>
         </w:rPr>
       </w:pPr>
     </w:p>
@@ -8897,15 +8742,7 @@
       </w:r>
       <w:proofErr w:type="spellEnd"/>
       <w:r>
-        <w:t xml:space="preserve">, </w:t>
-      </w:r>
-      <w:proofErr w:type="spellStart"/>
-      <w:r>
-        <w:t>flip­flops</w:t>
-      </w:r>
-      <w:proofErr w:type="spellEnd"/>
-      <w:r>
-        <w:t>, and shift registers, but custom blocks like your control unit must have a gate level schematic.</w:t>
+        <w:t>, flip­flops, and shift registers, but custom blocks like your control unit must have a gate level schematic.</w:t>
       </w:r>
     </w:p>
     <w:p>
@@ -8924,20 +8761,122 @@
     <w:p>
       <w:pPr>
         <w:numPr>
+          <w:ilvl w:val="1"/>
+          <w:numId w:val="13"/>
+        </w:numPr>
+        <w:spacing w:before="240" w:line="360" w:lineRule="atLeast"/>
+        <w:contextualSpacing/>
+      </w:pPr>
+      <w:r>
+        <w:t xml:space="preserve">Items you DO need to </w:t>
+      </w:r>
+      <w:proofErr w:type="gramStart"/>
+      <w:r>
+        <w:t>label</w:t>
+      </w:r>
+      <w:proofErr w:type="gramEnd"/>
+    </w:p>
+    <w:p>
+      <w:pPr>
+        <w:numPr>
+          <w:ilvl w:val="2"/>
+          <w:numId w:val="13"/>
+        </w:numPr>
+        <w:spacing w:before="240" w:line="360" w:lineRule="atLeast"/>
+        <w:contextualSpacing/>
+      </w:pPr>
+      <w:r>
+        <w:t>inputs</w:t>
+      </w:r>
+    </w:p>
+    <w:p>
+      <w:pPr>
+        <w:numPr>
+          <w:ilvl w:val="2"/>
+          <w:numId w:val="13"/>
+        </w:numPr>
+        <w:spacing w:before="240" w:line="360" w:lineRule="atLeast"/>
+        <w:contextualSpacing/>
+      </w:pPr>
+      <w:r>
+        <w:t>outputs</w:t>
+      </w:r>
+    </w:p>
+    <w:p>
+      <w:pPr>
+        <w:numPr>
+          <w:ilvl w:val="2"/>
+          <w:numId w:val="13"/>
+        </w:numPr>
+        <w:spacing w:before="240" w:line="360" w:lineRule="atLeast"/>
+        <w:contextualSpacing/>
+      </w:pPr>
+      <w:r>
+        <w:lastRenderedPageBreak/>
+        <w:t xml:space="preserve">Intermediate logic signals (try to use the same naming conventions as your </w:t>
+      </w:r>
+      <w:r>
+        <w:t>gate level</w:t>
+      </w:r>
+      <w:r>
+        <w:t xml:space="preserve"> and </w:t>
+      </w:r>
+      <w:r>
+        <w:t>high-level</w:t>
+      </w:r>
+      <w:r>
+        <w:t xml:space="preserve"> diagrams.</w:t>
+      </w:r>
+    </w:p>
+    <w:p>
+      <w:pPr>
+        <w:numPr>
+          <w:ilvl w:val="2"/>
+          <w:numId w:val="13"/>
+        </w:numPr>
+        <w:spacing w:before="240" w:line="360" w:lineRule="atLeast"/>
+        <w:contextualSpacing/>
+      </w:pPr>
+      <w:r>
+        <w:t>Mode pins that are driven by a switch or another chip (such as strobes and resets).</w:t>
+      </w:r>
+    </w:p>
+    <w:p>
+      <w:pPr>
+        <w:numPr>
           <w:ilvl w:val="0"/>
           <w:numId w:val="13"/>
         </w:numPr>
         <w:spacing w:before="240" w:line="360" w:lineRule="atLeast"/>
         <w:contextualSpacing/>
-        <w:rPr>
-          <w:del w:id="16" w:author="lichushan chushan" w:date="2020-02-23T14:41:00Z"/>
-        </w:rPr>
-      </w:pPr>
-      <w:del w:id="17" w:author="lichushan chushan" w:date="2020-02-23T14:41:00Z">
-        <w:r>
-          <w:delText>Layout sheet</w:delText>
-        </w:r>
-      </w:del>
+      </w:pPr>
+      <w:r>
+        <w:t xml:space="preserve">Description of all bugs </w:t>
+      </w:r>
+      <w:r>
+        <w:t>encountered,</w:t>
+      </w:r>
+      <w:r>
+        <w:t xml:space="preserve"> and corrective measures </w:t>
+      </w:r>
+      <w:proofErr w:type="gramStart"/>
+      <w:r>
+        <w:t>taken</w:t>
+      </w:r>
+      <w:proofErr w:type="gramEnd"/>
+    </w:p>
+    <w:p>
+      <w:pPr>
+        <w:numPr>
+          <w:ilvl w:val="0"/>
+          <w:numId w:val="13"/>
+        </w:numPr>
+        <w:spacing w:before="240" w:line="360" w:lineRule="atLeast"/>
+        <w:contextualSpacing/>
+      </w:pPr>
+      <w:r>
+        <w:t>Conclusion</w:t>
+      </w:r>
     </w:p>
     <w:p>
       <w:pPr>
@@ -8947,15 +8886,10 @@
         </w:numPr>
         <w:spacing w:before="240" w:line="360" w:lineRule="atLeast"/>
         <w:contextualSpacing/>
-        <w:rPr>
-          <w:del w:id="18" w:author="lichushan chushan" w:date="2020-02-23T14:41:00Z"/>
-        </w:rPr>
-      </w:pPr>
-      <w:del w:id="19" w:author="lichushan chushan" w:date="2020-02-23T14:41:00Z">
-        <w:r>
-          <w:delText>Use the template in GG.20 or compose a similar layout sheet yourself.</w:delText>
-        </w:r>
-      </w:del>
+      </w:pPr>
+      <w:r>
+        <w:t>Summarize the lab in a few sentences</w:t>
+      </w:r>
     </w:p>
     <w:p>
       <w:pPr>
@@ -8965,227 +8899,6 @@
         </w:numPr>
         <w:spacing w:before="240" w:line="360" w:lineRule="atLeast"/>
         <w:contextualSpacing/>
-        <w:rPr>
-          <w:del w:id="20" w:author="lichushan chushan" w:date="2020-02-23T14:41:00Z"/>
-        </w:rPr>
-      </w:pPr>
-      <w:del w:id="21" w:author="lichushan chushan" w:date="2020-02-23T14:41:00Z">
-        <w:r>
-          <w:delText xml:space="preserve">Items you </w:delText>
-        </w:r>
-        <w:r>
-          <w:delText>DO</w:delText>
-        </w:r>
-        <w:r>
-          <w:delText xml:space="preserve"> NOT need to label in the component layout</w:delText>
-        </w:r>
-      </w:del>
-    </w:p>
-    <w:p>
-      <w:pPr>
-        <w:numPr>
-          <w:ilvl w:val="2"/>
-          <w:numId w:val="13"/>
-        </w:numPr>
-        <w:spacing w:before="240" w:line="360" w:lineRule="atLeast"/>
-        <w:contextualSpacing/>
-        <w:rPr>
-          <w:del w:id="22" w:author="lichushan chushan" w:date="2020-02-23T14:41:00Z"/>
-        </w:rPr>
-      </w:pPr>
-      <w:del w:id="23" w:author="lichushan chushan" w:date="2020-02-23T14:41:00Z">
-        <w:r>
-          <w:delText>Vcc and GND pins</w:delText>
-        </w:r>
-      </w:del>
-    </w:p>
-    <w:p>
-      <w:pPr>
-        <w:numPr>
-          <w:ilvl w:val="2"/>
-          <w:numId w:val="13"/>
-        </w:numPr>
-        <w:spacing w:before="240" w:line="360" w:lineRule="atLeast"/>
-        <w:contextualSpacing/>
-        <w:rPr>
-          <w:del w:id="24" w:author="lichushan chushan" w:date="2020-02-23T14:41:00Z"/>
-        </w:rPr>
-      </w:pPr>
-      <w:del w:id="25" w:author="lichushan chushan" w:date="2020-02-23T14:41:00Z">
-        <w:r>
-          <w:delText>Unconnected pins (such as those on unused gates)</w:delText>
-        </w:r>
-      </w:del>
-    </w:p>
-    <w:p>
-      <w:pPr>
-        <w:numPr>
-          <w:ilvl w:val="2"/>
-          <w:numId w:val="13"/>
-        </w:numPr>
-        <w:spacing w:before="240" w:line="360" w:lineRule="atLeast"/>
-        <w:contextualSpacing/>
-        <w:rPr>
-          <w:del w:id="26" w:author="lichushan chushan" w:date="2020-02-23T14:41:00Z"/>
-        </w:rPr>
-      </w:pPr>
-      <w:del w:id="27" w:author="lichushan chushan" w:date="2020-02-23T14:41:00Z">
-        <w:r>
-          <w:delText>Mode pins tied to Vcc or GND (such as strobes and resets).</w:delText>
-        </w:r>
-      </w:del>
-    </w:p>
-    <w:p>
-      <w:pPr>
-        <w:numPr>
-          <w:ilvl w:val="1"/>
-          <w:numId w:val="13"/>
-        </w:numPr>
-        <w:spacing w:before="240" w:line="360" w:lineRule="atLeast"/>
-        <w:contextualSpacing/>
-      </w:pPr>
-      <w:r>
-        <w:t>Items you DO need to label</w:t>
-      </w:r>
-    </w:p>
-    <w:p>
-      <w:pPr>
-        <w:numPr>
-          <w:ilvl w:val="2"/>
-          <w:numId w:val="13"/>
-        </w:numPr>
-        <w:spacing w:before="240" w:line="360" w:lineRule="atLeast"/>
-        <w:contextualSpacing/>
-      </w:pPr>
-      <w:del w:id="28" w:author="lichushan chushan" w:date="2020-02-23T14:41:00Z">
-        <w:r>
-          <w:delText xml:space="preserve">Switch </w:delText>
-        </w:r>
-      </w:del>
-      <w:r>
-        <w:t>inputs</w:t>
-      </w:r>
-    </w:p>
-    <w:p>
-      <w:pPr>
-        <w:numPr>
-          <w:ilvl w:val="2"/>
-          <w:numId w:val="13"/>
-        </w:numPr>
-        <w:spacing w:before="240" w:line="360" w:lineRule="atLeast"/>
-        <w:contextualSpacing/>
-      </w:pPr>
-      <w:del w:id="29" w:author="lichushan chushan" w:date="2020-02-23T14:41:00Z">
-        <w:r>
-          <w:delText xml:space="preserve">LED </w:delText>
-        </w:r>
-      </w:del>
-      <w:r>
-        <w:t>outputs</w:t>
-      </w:r>
-    </w:p>
-    <w:p>
-      <w:pPr>
-        <w:numPr>
-          <w:ilvl w:val="2"/>
-          <w:numId w:val="13"/>
-        </w:numPr>
-        <w:spacing w:before="240" w:line="360" w:lineRule="atLeast"/>
-        <w:contextualSpacing/>
-      </w:pPr>
-      <w:r>
-        <w:lastRenderedPageBreak/>
-        <w:t xml:space="preserve">Intermediate logic signals (try to use the same naming conventions as your </w:t>
-      </w:r>
-      <w:r>
-        <w:t>gate level</w:t>
-      </w:r>
-      <w:r>
-        <w:t xml:space="preserve"> and </w:t>
-      </w:r>
-      <w:r>
-        <w:t>high-level</w:t>
-      </w:r>
-      <w:r>
-        <w:t xml:space="preserve"> diagrams.</w:t>
-      </w:r>
-    </w:p>
-    <w:p>
-      <w:pPr>
-        <w:numPr>
-          <w:ilvl w:val="2"/>
-          <w:numId w:val="13"/>
-        </w:numPr>
-        <w:spacing w:before="240" w:line="360" w:lineRule="atLeast"/>
-        <w:contextualSpacing/>
-      </w:pPr>
-      <w:r>
-        <w:t>Mode pins that are driven by a switch or another chip (such as strobes and resets).</w:t>
-      </w:r>
-    </w:p>
-    <w:p>
-      <w:pPr>
-        <w:numPr>
-          <w:ilvl w:val="0"/>
-          <w:numId w:val="13"/>
-        </w:numPr>
-        <w:spacing w:before="240" w:line="360" w:lineRule="atLeast"/>
-        <w:contextualSpacing/>
-      </w:pPr>
-      <w:r>
-        <w:t xml:space="preserve">Description of all bugs </w:t>
-      </w:r>
-      <w:del w:id="30" w:author="Zuofu Cheng" w:date="2019-08-12T11:48:00Z">
-        <w:r>
-          <w:delText>encountered</w:delText>
-        </w:r>
-      </w:del>
-      <w:ins w:id="31" w:author="Zuofu Cheng" w:date="2019-08-12T11:48:00Z">
-        <w:r>
-          <w:t>encountered,</w:t>
-        </w:r>
-      </w:ins>
-      <w:r>
-        <w:t xml:space="preserve"> and corrective measures taken</w:t>
-      </w:r>
-    </w:p>
-    <w:p>
-      <w:pPr>
-        <w:numPr>
-          <w:ilvl w:val="0"/>
-          <w:numId w:val="13"/>
-        </w:numPr>
-        <w:spacing w:before="240" w:line="360" w:lineRule="atLeast"/>
-        <w:contextualSpacing/>
-      </w:pPr>
-      <w:r>
-        <w:t>Conclusion</w:t>
-      </w:r>
-    </w:p>
-    <w:p>
-      <w:pPr>
-        <w:numPr>
-          <w:ilvl w:val="1"/>
-          <w:numId w:val="13"/>
-        </w:numPr>
-        <w:spacing w:before="240" w:line="360" w:lineRule="atLeast"/>
-        <w:contextualSpacing/>
-      </w:pPr>
-      <w:r>
-        <w:t>Summarize the lab in a few sentences</w:t>
-      </w:r>
-    </w:p>
-    <w:p>
-      <w:pPr>
-        <w:numPr>
-          <w:ilvl w:val="1"/>
-          <w:numId w:val="13"/>
-        </w:numPr>
-        <w:spacing w:before="240" w:line="360" w:lineRule="atLeast"/>
-        <w:contextualSpacing/>
-        <w:rPr>
-          <w:ins w:id="32" w:author="lichushan chushan" w:date="2020-03-09T22:14:00Z"/>
-        </w:rPr>
       </w:pPr>
       <w:r>
         <w:t>Answer to all post-lab questions (they may be placed in conclusion or dispersed in more appropriate sections of the report).</w:t>
@@ -9201,61 +8914,27 @@
         <w:contextualSpacing/>
         <w:rPr>
           <w:color w:val="FF0000"/>
-          <w:rPrChange w:id="33" w:author="lichushan chushan" w:date="2020-03-09T22:14:00Z">
-            <w:rPr/>
-          </w:rPrChange>
         </w:rPr>
-        <w:pPrChange w:id="34" w:author="lichushan chushan" w:date="2020-03-09T22:14:00Z">
-          <w:pPr>
-            <w:numPr>
-              <w:ilvl w:val="1"/>
-              <w:numId w:val="13"/>
-            </w:numPr>
-            <w:spacing w:before="240" w:line="360" w:lineRule="atLeast"/>
-            <w:ind w:left="1080" w:hanging="360"/>
-            <w:contextualSpacing/>
-          </w:pPr>
-        </w:pPrChange>
-      </w:pPr>
-      <w:ins w:id="35" w:author="lichushan chushan" w:date="2020-03-09T22:14:00Z">
-        <w:r>
-          <w:rPr>
-            <w:color w:val="FF0000"/>
-            <w:lang w:eastAsia="zh-CN"/>
-            <w:rPrChange w:id="36" w:author="lichushan chushan" w:date="2020-03-09T22:14:00Z">
-              <w:rPr>
-                <w:lang w:eastAsia="zh-CN"/>
-              </w:rPr>
-            </w:rPrChange>
-          </w:rPr>
-          <w:t>Your</w:t>
-        </w:r>
-        <w:r>
-          <w:rPr>
-            <w:color w:val="FF0000"/>
-            <w:rPrChange w:id="37" w:author="lichushan chushan" w:date="2020-03-09T22:14:00Z">
-              <w:rPr/>
-            </w:rPrChange>
-          </w:rPr>
-          <w:t xml:space="preserve"> simulation results: waveform generated by the standard testing input</w:t>
-        </w:r>
-      </w:ins>
-      <w:ins w:id="38" w:author="lichushan chushan" w:date="2020-03-09T22:17:00Z">
-        <w:r>
-          <w:rPr>
-            <w:color w:val="FF0000"/>
-          </w:rPr>
-          <w:t>, and should be captured</w:t>
-        </w:r>
-        <w:bookmarkStart w:id="39" w:name="_GoBack"/>
-        <w:bookmarkEnd w:id="39"/>
-        <w:r>
-          <w:rPr>
-            <w:color w:val="FF0000"/>
-          </w:rPr>
-          <w:t xml:space="preserve"> in every 400ns</w:t>
-        </w:r>
-      </w:ins>
+      </w:pPr>
+      <w:r>
+        <w:rPr>
+          <w:color w:val="FF0000"/>
+          <w:lang w:eastAsia="zh-CN"/>
+        </w:rPr>
+        <w:t>Your</w:t>
+      </w:r>
+      <w:r>
+        <w:rPr>
+          <w:color w:val="FF0000"/>
+        </w:rPr>
+        <w:t xml:space="preserve"> simulation results: waveform generated by the standard testing input</w:t>
+      </w:r>
+      <w:r>
+        <w:rPr>
+          <w:color w:val="FF0000"/>
+        </w:rPr>
+        <w:t>, and should be captured in every 400ns</w:t>
+      </w:r>
     </w:p>
     <w:sectPr>
       <w:headerReference w:type="even" r:id="rId11"/>
@@ -9269,7 +8948,7 @@
 </file>
 
 <file path=word/endnotes.xml><?xml version="1.0" encoding="utf-8"?>
-<w:endnotes xmlns:wpc="http://schemas.microsoft.com/office/word/2010/wordprocessingCanvas" xmlns:cx="http://schemas.microsoft.com/office/drawing/2014/chartex" xmlns:mc="http://schemas.openxmlformats.org/markup-compatibility/2006" xmlns:o="urn:schemas-microsoft-com:office:office" xmlns:r="http://schemas.openxmlformats.org/officeDocument/2006/relationships" xmlns:m="http://schemas.openxmlformats.org/officeDocument/2006/math" xmlns:v="urn:schemas-microsoft-com:vml" xmlns:wp14="http://schemas.microsoft.com/office/word/2010/wordprocessingDrawing" xmlns:wp="http://schemas.openxmlformats.org/drawingml/2006/wordprocessingDrawing" xmlns:w10="urn:schemas-microsoft-com:office:word" xmlns:w="http://schemas.openxmlformats.org/wordprocessingml/2006/main" xmlns:w14="http://schemas.microsoft.com/office/word/2010/wordml" xmlns:w15="http://schemas.microsoft.com/office/word/2012/wordml" xmlns:w16se="http://schemas.microsoft.com/office/word/2015/wordml/symex" xmlns:wpg="http://schemas.microsoft.com/office/word/2010/wordprocessingGroup" xmlns:wpi="http://schemas.microsoft.com/office/word/2010/wordprocessingInk" xmlns:wne="http://schemas.microsoft.com/office/word/2006/wordml" xmlns:wps="http://schemas.microsoft.com/office/word/2010/wordprocessingShape" mc:Ignorable="w14 w15 w16se wp14">
+<w:endnotes xmlns:wpc="http://schemas.microsoft.com/office/word/2010/wordprocessingCanvas" xmlns:cx="http://schemas.microsoft.com/office/drawing/2014/chartex" xmlns:cx1="http://schemas.microsoft.com/office/drawing/2015/9/8/chartex" xmlns:cx2="http://schemas.microsoft.com/office/drawing/2015/10/21/chartex" xmlns:cx3="http://schemas.microsoft.com/office/drawing/2016/5/9/chartex" xmlns:cx4="http://schemas.microsoft.com/office/drawing/2016/5/10/chartex" xmlns:cx5="http://schemas.microsoft.com/office/drawing/2016/5/11/chartex" xmlns:cx6="http://schemas.microsoft.com/office/drawing/2016/5/12/chartex" xmlns:cx7="http://schemas.microsoft.com/office/drawing/2016/5/13/chartex" xmlns:cx8="http://schemas.microsoft.com/office/drawing/2016/5/14/chartex" xmlns:mc="http://schemas.openxmlformats.org/markup-compatibility/2006" xmlns:aink="http://schemas.microsoft.com/office/drawing/2016/ink" xmlns:am3d="http://schemas.microsoft.com/office/drawing/2017/model3d" xmlns:o="urn:schemas-microsoft-com:office:office" xmlns:oel="http://schemas.microsoft.com/office/2019/extlst" xmlns:r="http://schemas.openxmlformats.org/officeDocument/2006/relationships" xmlns:m="http://schemas.openxmlformats.org/officeDocument/2006/math" xmlns:v="urn:schemas-microsoft-com:vml" xmlns:wp14="http://schemas.microsoft.com/office/word/2010/wordprocessingDrawing" xmlns:wp="http://schemas.openxmlformats.org/drawingml/2006/wordprocessingDrawing" xmlns:w10="urn:schemas-microsoft-com:office:word" xmlns:w="http://schemas.openxmlformats.org/wordprocessingml/2006/main" xmlns:w14="http://schemas.microsoft.com/office/word/2010/wordml" xmlns:w15="http://schemas.microsoft.com/office/word/2012/wordml" xmlns:w16cex="http://schemas.microsoft.com/office/word/2018/wordml/cex" xmlns:w16cid="http://schemas.microsoft.com/office/word/2016/wordml/cid" xmlns:w16="http://schemas.microsoft.com/office/word/2018/wordml" xmlns:w16sdtdh="http://schemas.microsoft.com/office/word/2020/wordml/sdtdatahash" xmlns:w16se="http://schemas.microsoft.com/office/word/2015/wordml/symex" xmlns:wpg="http://schemas.microsoft.com/office/word/2010/wordprocessingGroup" xmlns:wpi="http://schemas.microsoft.com/office/word/2010/wordprocessingInk" xmlns:wne="http://schemas.microsoft.com/office/word/2006/wordml" xmlns:wps="http://schemas.microsoft.com/office/word/2010/wordprocessingShape" mc:Ignorable="w14 w15 w16se w16cid w16 w16cex w16sdtdh wp14">
   <w:endnote w:type="separator" w:id="-1">
     <w:p>
       <w:r>
@@ -9288,7 +8967,7 @@
 </file>
 
 <file path=word/footnotes.xml><?xml version="1.0" encoding="utf-8"?>
-<w:footnotes xmlns:wpc="http://schemas.microsoft.com/office/word/2010/wordprocessingCanvas" xmlns:cx="http://schemas.microsoft.com/office/drawing/2014/chartex" xmlns:mc="http://schemas.openxmlformats.org/markup-compatibility/2006" xmlns:o="urn:schemas-microsoft-com:office:office" xmlns:r="http://schemas.openxmlformats.org/officeDocument/2006/relationships" xmlns:m="http://schemas.openxmlformats.org/officeDocument/2006/math" xmlns:v="urn:schemas-microsoft-com:vml" xmlns:wp14="http://schemas.microsoft.com/office/word/2010/wordprocessingDrawing" xmlns:wp="http://schemas.openxmlformats.org/drawingml/2006/wordprocessingDrawing" xmlns:w10="urn:schemas-microsoft-com:office:word" xmlns:w="http://schemas.openxmlformats.org/wordprocessingml/2006/main" xmlns:w14="http://schemas.microsoft.com/office/word/2010/wordml" xmlns:w15="http://schemas.microsoft.com/office/word/2012/wordml" xmlns:w16se="http://schemas.microsoft.com/office/word/2015/wordml/symex" xmlns:wpg="http://schemas.microsoft.com/office/word/2010/wordprocessingGroup" xmlns:wpi="http://schemas.microsoft.com/office/word/2010/wordprocessingInk" xmlns:wne="http://schemas.microsoft.com/office/word/2006/wordml" xmlns:wps="http://schemas.microsoft.com/office/word/2010/wordprocessingShape" mc:Ignorable="w14 w15 w16se wp14">
+<w:footnotes xmlns:wpc="http://schemas.microsoft.com/office/word/2010/wordprocessingCanvas" xmlns:cx="http://schemas.microsoft.com/office/drawing/2014/chartex" xmlns:cx1="http://schemas.microsoft.com/office/drawing/2015/9/8/chartex" xmlns:cx2="http://schemas.microsoft.com/office/drawing/2015/10/21/chartex" xmlns:cx3="http://schemas.microsoft.com/office/drawing/2016/5/9/chartex" xmlns:cx4="http://schemas.microsoft.com/office/drawing/2016/5/10/chartex" xmlns:cx5="http://schemas.microsoft.com/office/drawing/2016/5/11/chartex" xmlns:cx6="http://schemas.microsoft.com/office/drawing/2016/5/12/chartex" xmlns:cx7="http://schemas.microsoft.com/office/drawing/2016/5/13/chartex" xmlns:cx8="http://schemas.microsoft.com/office/drawing/2016/5/14/chartex" xmlns:mc="http://schemas.openxmlformats.org/markup-compatibility/2006" xmlns:aink="http://schemas.microsoft.com/office/drawing/2016/ink" xmlns:am3d="http://schemas.microsoft.com/office/drawing/2017/model3d" xmlns:o="urn:schemas-microsoft-com:office:office" xmlns:oel="http://schemas.microsoft.com/office/2019/extlst" xmlns:r="http://schemas.openxmlformats.org/officeDocument/2006/relationships" xmlns:m="http://schemas.openxmlformats.org/officeDocument/2006/math" xmlns:v="urn:schemas-microsoft-com:vml" xmlns:wp14="http://schemas.microsoft.com/office/word/2010/wordprocessingDrawing" xmlns:wp="http://schemas.openxmlformats.org/drawingml/2006/wordprocessingDrawing" xmlns:w10="urn:schemas-microsoft-com:office:word" xmlns:w="http://schemas.openxmlformats.org/wordprocessingml/2006/main" xmlns:w14="http://schemas.microsoft.com/office/word/2010/wordml" xmlns:w15="http://schemas.microsoft.com/office/word/2012/wordml" xmlns:w16cex="http://schemas.microsoft.com/office/word/2018/wordml/cex" xmlns:w16cid="http://schemas.microsoft.com/office/word/2016/wordml/cid" xmlns:w16="http://schemas.microsoft.com/office/word/2018/wordml" xmlns:w16sdtdh="http://schemas.microsoft.com/office/word/2020/wordml/sdtdatahash" xmlns:w16se="http://schemas.microsoft.com/office/word/2015/wordml/symex" xmlns:wpg="http://schemas.microsoft.com/office/word/2010/wordprocessingGroup" xmlns:wpi="http://schemas.microsoft.com/office/word/2010/wordprocessingInk" xmlns:wne="http://schemas.microsoft.com/office/word/2006/wordml" xmlns:wps="http://schemas.microsoft.com/office/word/2010/wordprocessingShape" mc:Ignorable="w14 w15 w16se w16cid w16 w16cex w16sdtdh wp14">
   <w:footnote w:type="separator" w:id="-1">
     <w:p>
       <w:r>
@@ -9307,7 +8986,7 @@
 </file>
 
 <file path=word/header1.xml><?xml version="1.0" encoding="utf-8"?>
-<w:hdr xmlns:wpc="http://schemas.microsoft.com/office/word/2010/wordprocessingCanvas" xmlns:cx="http://schemas.microsoft.com/office/drawing/2014/chartex" xmlns:mc="http://schemas.openxmlformats.org/markup-compatibility/2006" xmlns:o="urn:schemas-microsoft-com:office:office" xmlns:r="http://schemas.openxmlformats.org/officeDocument/2006/relationships" xmlns:m="http://schemas.openxmlformats.org/officeDocument/2006/math" xmlns:v="urn:schemas-microsoft-com:vml" xmlns:wp14="http://schemas.microsoft.com/office/word/2010/wordprocessingDrawing" xmlns:wp="http://schemas.openxmlformats.org/drawingml/2006/wordprocessingDrawing" xmlns:w10="urn:schemas-microsoft-com:office:word" xmlns:w="http://schemas.openxmlformats.org/wordprocessingml/2006/main" xmlns:w14="http://schemas.microsoft.com/office/word/2010/wordml" xmlns:w15="http://schemas.microsoft.com/office/word/2012/wordml" xmlns:w16se="http://schemas.microsoft.com/office/word/2015/wordml/symex" xmlns:wpg="http://schemas.microsoft.com/office/word/2010/wordprocessingGroup" xmlns:wpi="http://schemas.microsoft.com/office/word/2010/wordprocessingInk" xmlns:wne="http://schemas.microsoft.com/office/word/2006/wordml" xmlns:wps="http://schemas.microsoft.com/office/word/2010/wordprocessingShape" mc:Ignorable="w14 w15 w16se wp14">
+<w:hdr xmlns:wpc="http://schemas.microsoft.com/office/word/2010/wordprocessingCanvas" xmlns:cx="http://schemas.microsoft.com/office/drawing/2014/chartex" xmlns:cx1="http://schemas.microsoft.com/office/drawing/2015/9/8/chartex" xmlns:cx2="http://schemas.microsoft.com/office/drawing/2015/10/21/chartex" xmlns:cx3="http://schemas.microsoft.com/office/drawing/2016/5/9/chartex" xmlns:cx4="http://schemas.microsoft.com/office/drawing/2016/5/10/chartex" xmlns:cx5="http://schemas.microsoft.com/office/drawing/2016/5/11/chartex" xmlns:cx6="http://schemas.microsoft.com/office/drawing/2016/5/12/chartex" xmlns:cx7="http://schemas.microsoft.com/office/drawing/2016/5/13/chartex" xmlns:cx8="http://schemas.microsoft.com/office/drawing/2016/5/14/chartex" xmlns:mc="http://schemas.openxmlformats.org/markup-compatibility/2006" xmlns:aink="http://schemas.microsoft.com/office/drawing/2016/ink" xmlns:am3d="http://schemas.microsoft.com/office/drawing/2017/model3d" xmlns:o="urn:schemas-microsoft-com:office:office" xmlns:oel="http://schemas.microsoft.com/office/2019/extlst" xmlns:r="http://schemas.openxmlformats.org/officeDocument/2006/relationships" xmlns:m="http://schemas.openxmlformats.org/officeDocument/2006/math" xmlns:v="urn:schemas-microsoft-com:vml" xmlns:wp14="http://schemas.microsoft.com/office/word/2010/wordprocessingDrawing" xmlns:wp="http://schemas.openxmlformats.org/drawingml/2006/wordprocessingDrawing" xmlns:w10="urn:schemas-microsoft-com:office:word" xmlns:w="http://schemas.openxmlformats.org/wordprocessingml/2006/main" xmlns:w14="http://schemas.microsoft.com/office/word/2010/wordml" xmlns:w15="http://schemas.microsoft.com/office/word/2012/wordml" xmlns:w16cex="http://schemas.microsoft.com/office/word/2018/wordml/cex" xmlns:w16cid="http://schemas.microsoft.com/office/word/2016/wordml/cid" xmlns:w16="http://schemas.microsoft.com/office/word/2018/wordml" xmlns:w16sdtdh="http://schemas.microsoft.com/office/word/2020/wordml/sdtdatahash" xmlns:w16se="http://schemas.microsoft.com/office/word/2015/wordml/symex" xmlns:wpg="http://schemas.microsoft.com/office/word/2010/wordprocessingGroup" xmlns:wpi="http://schemas.microsoft.com/office/word/2010/wordprocessingInk" xmlns:wne="http://schemas.microsoft.com/office/word/2006/wordml" xmlns:wps="http://schemas.microsoft.com/office/word/2010/wordprocessingShape" mc:Ignorable="w14 w15 w16se w16cid w16 w16cex w16sdtdh wp14">
   <w:p>
     <w:pPr>
       <w:pStyle w:val="a4"/>
@@ -9326,7 +9005,7 @@
 </file>
 
 <file path=word/header2.xml><?xml version="1.0" encoding="utf-8"?>
-<w:hdr xmlns:wpc="http://schemas.microsoft.com/office/word/2010/wordprocessingCanvas" xmlns:cx="http://schemas.microsoft.com/office/drawing/2014/chartex" xmlns:mc="http://schemas.openxmlformats.org/markup-compatibility/2006" xmlns:o="urn:schemas-microsoft-com:office:office" xmlns:r="http://schemas.openxmlformats.org/officeDocument/2006/relationships" xmlns:m="http://schemas.openxmlformats.org/officeDocument/2006/math" xmlns:v="urn:schemas-microsoft-com:vml" xmlns:wp14="http://schemas.microsoft.com/office/word/2010/wordprocessingDrawing" xmlns:wp="http://schemas.openxmlformats.org/drawingml/2006/wordprocessingDrawing" xmlns:w10="urn:schemas-microsoft-com:office:word" xmlns:w="http://schemas.openxmlformats.org/wordprocessingml/2006/main" xmlns:w14="http://schemas.microsoft.com/office/word/2010/wordml" xmlns:w15="http://schemas.microsoft.com/office/word/2012/wordml" xmlns:w16se="http://schemas.microsoft.com/office/word/2015/wordml/symex" xmlns:wpg="http://schemas.microsoft.com/office/word/2010/wordprocessingGroup" xmlns:wpi="http://schemas.microsoft.com/office/word/2010/wordprocessingInk" xmlns:wne="http://schemas.microsoft.com/office/word/2006/wordml" xmlns:wps="http://schemas.microsoft.com/office/word/2010/wordprocessingShape" mc:Ignorable="w14 w15 w16se wp14">
+<w:hdr xmlns:wpc="http://schemas.microsoft.com/office/word/2010/wordprocessingCanvas" xmlns:cx="http://schemas.microsoft.com/office/drawing/2014/chartex" xmlns:cx1="http://schemas.microsoft.com/office/drawing/2015/9/8/chartex" xmlns:cx2="http://schemas.microsoft.com/office/drawing/2015/10/21/chartex" xmlns:cx3="http://schemas.microsoft.com/office/drawing/2016/5/9/chartex" xmlns:cx4="http://schemas.microsoft.com/office/drawing/2016/5/10/chartex" xmlns:cx5="http://schemas.microsoft.com/office/drawing/2016/5/11/chartex" xmlns:cx6="http://schemas.microsoft.com/office/drawing/2016/5/12/chartex" xmlns:cx7="http://schemas.microsoft.com/office/drawing/2016/5/13/chartex" xmlns:cx8="http://schemas.microsoft.com/office/drawing/2016/5/14/chartex" xmlns:mc="http://schemas.openxmlformats.org/markup-compatibility/2006" xmlns:aink="http://schemas.microsoft.com/office/drawing/2016/ink" xmlns:am3d="http://schemas.microsoft.com/office/drawing/2017/model3d" xmlns:o="urn:schemas-microsoft-com:office:office" xmlns:oel="http://schemas.microsoft.com/office/2019/extlst" xmlns:r="http://schemas.openxmlformats.org/officeDocument/2006/relationships" xmlns:m="http://schemas.openxmlformats.org/officeDocument/2006/math" xmlns:v="urn:schemas-microsoft-com:vml" xmlns:wp14="http://schemas.microsoft.com/office/word/2010/wordprocessingDrawing" xmlns:wp="http://schemas.openxmlformats.org/drawingml/2006/wordprocessingDrawing" xmlns:w10="urn:schemas-microsoft-com:office:word" xmlns:w="http://schemas.openxmlformats.org/wordprocessingml/2006/main" xmlns:w14="http://schemas.microsoft.com/office/word/2010/wordml" xmlns:w15="http://schemas.microsoft.com/office/word/2012/wordml" xmlns:w16cex="http://schemas.microsoft.com/office/word/2018/wordml/cex" xmlns:w16cid="http://schemas.microsoft.com/office/word/2016/wordml/cid" xmlns:w16="http://schemas.microsoft.com/office/word/2018/wordml" xmlns:w16sdtdh="http://schemas.microsoft.com/office/word/2020/wordml/sdtdatahash" xmlns:w16se="http://schemas.microsoft.com/office/word/2015/wordml/symex" xmlns:wpg="http://schemas.microsoft.com/office/word/2010/wordprocessingGroup" xmlns:wpi="http://schemas.microsoft.com/office/word/2010/wordprocessingInk" xmlns:wne="http://schemas.microsoft.com/office/word/2006/wordml" xmlns:wps="http://schemas.microsoft.com/office/word/2010/wordprocessingShape" mc:Ignorable="w14 w15 w16se w16cid w16 w16cex w16sdtdh wp14">
   <w:p>
     <w:pPr>
       <w:pStyle w:val="a4"/>
@@ -9346,7 +9025,7 @@
 </file>
 
 <file path=word/numbering.xml><?xml version="1.0" encoding="utf-8"?>
-<w:numbering xmlns:wpc="http://schemas.microsoft.com/office/word/2010/wordprocessingCanvas" xmlns:cx="http://schemas.microsoft.com/office/drawing/2014/chartex" xmlns:mc="http://schemas.openxmlformats.org/markup-compatibility/2006" xmlns:o="urn:schemas-microsoft-com:office:office" xmlns:r="http://schemas.openxmlformats.org/officeDocument/2006/relationships" xmlns:m="http://schemas.openxmlformats.org/officeDocument/2006/math" xmlns:v="urn:schemas-microsoft-com:vml" xmlns:wp14="http://schemas.microsoft.com/office/word/2010/wordprocessingDrawing" xmlns:wp="http://schemas.openxmlformats.org/drawingml/2006/wordprocessingDrawing" xmlns:w10="urn:schemas-microsoft-com:office:word" xmlns:w="http://schemas.openxmlformats.org/wordprocessingml/2006/main" xmlns:w14="http://schemas.microsoft.com/office/word/2010/wordml" xmlns:w15="http://schemas.microsoft.com/office/word/2012/wordml" xmlns:w16se="http://schemas.microsoft.com/office/word/2015/wordml/symex" xmlns:wpg="http://schemas.microsoft.com/office/word/2010/wordprocessingGroup" xmlns:wpi="http://schemas.microsoft.com/office/word/2010/wordprocessingInk" xmlns:wne="http://schemas.microsoft.com/office/word/2006/wordml" xmlns:wps="http://schemas.microsoft.com/office/word/2010/wordprocessingShape" mc:Ignorable="w14 w15 w16se wp14">
+<w:numbering xmlns:wpc="http://schemas.microsoft.com/office/word/2010/wordprocessingCanvas" xmlns:cx="http://schemas.microsoft.com/office/drawing/2014/chartex" xmlns:cx1="http://schemas.microsoft.com/office/drawing/2015/9/8/chartex" xmlns:cx2="http://schemas.microsoft.com/office/drawing/2015/10/21/chartex" xmlns:cx3="http://schemas.microsoft.com/office/drawing/2016/5/9/chartex" xmlns:cx4="http://schemas.microsoft.com/office/drawing/2016/5/10/chartex" xmlns:cx5="http://schemas.microsoft.com/office/drawing/2016/5/11/chartex" xmlns:cx6="http://schemas.microsoft.com/office/drawing/2016/5/12/chartex" xmlns:cx7="http://schemas.microsoft.com/office/drawing/2016/5/13/chartex" xmlns:cx8="http://schemas.microsoft.com/office/drawing/2016/5/14/chartex" xmlns:mc="http://schemas.openxmlformats.org/markup-compatibility/2006" xmlns:aink="http://schemas.microsoft.com/office/drawing/2016/ink" xmlns:am3d="http://schemas.microsoft.com/office/drawing/2017/model3d" xmlns:o="urn:schemas-microsoft-com:office:office" xmlns:oel="http://schemas.microsoft.com/office/2019/extlst" xmlns:r="http://schemas.openxmlformats.org/officeDocument/2006/relationships" xmlns:m="http://schemas.openxmlformats.org/officeDocument/2006/math" xmlns:v="urn:schemas-microsoft-com:vml" xmlns:wp14="http://schemas.microsoft.com/office/word/2010/wordprocessingDrawing" xmlns:wp="http://schemas.openxmlformats.org/drawingml/2006/wordprocessingDrawing" xmlns:w10="urn:schemas-microsoft-com:office:word" xmlns:w="http://schemas.openxmlformats.org/wordprocessingml/2006/main" xmlns:w14="http://schemas.microsoft.com/office/word/2010/wordml" xmlns:w15="http://schemas.microsoft.com/office/word/2012/wordml" xmlns:w16cex="http://schemas.microsoft.com/office/word/2018/wordml/cex" xmlns:w16cid="http://schemas.microsoft.com/office/word/2016/wordml/cid" xmlns:w16="http://schemas.microsoft.com/office/word/2018/wordml" xmlns:w16sdtdh="http://schemas.microsoft.com/office/word/2020/wordml/sdtdatahash" xmlns:w16se="http://schemas.microsoft.com/office/word/2015/wordml/symex" xmlns:wpg="http://schemas.microsoft.com/office/word/2010/wordprocessingGroup" xmlns:wpi="http://schemas.microsoft.com/office/word/2010/wordprocessingInk" xmlns:wne="http://schemas.microsoft.com/office/word/2006/wordml" xmlns:wps="http://schemas.microsoft.com/office/word/2010/wordprocessingShape" mc:Ignorable="w14 w15 w16se w16cid w16 w16cex w16sdtdh wp14">
   <w:abstractNum w:abstractNumId="0" w15:restartNumberingAfterBreak="0">
     <w:nsid w:val="11F10C0A"/>
     <w:multiLevelType w:val="hybridMultilevel"/>
@@ -10717,61 +10396,50 @@
       </w:rPr>
     </w:lvl>
   </w:abstractNum>
-  <w:num w:numId="1">
+  <w:num w:numId="1" w16cid:durableId="1576938673">
     <w:abstractNumId w:val="3"/>
   </w:num>
-  <w:num w:numId="2">
+  <w:num w:numId="2" w16cid:durableId="1283460400">
     <w:abstractNumId w:val="4"/>
   </w:num>
-  <w:num w:numId="3">
+  <w:num w:numId="3" w16cid:durableId="1033068432">
     <w:abstractNumId w:val="2"/>
   </w:num>
-  <w:num w:numId="4">
+  <w:num w:numId="4" w16cid:durableId="2115663523">
     <w:abstractNumId w:val="5"/>
   </w:num>
-  <w:num w:numId="5">
+  <w:num w:numId="5" w16cid:durableId="1345782137">
     <w:abstractNumId w:val="12"/>
   </w:num>
-  <w:num w:numId="6">
+  <w:num w:numId="6" w16cid:durableId="978416070">
     <w:abstractNumId w:val="1"/>
   </w:num>
-  <w:num w:numId="7">
+  <w:num w:numId="7" w16cid:durableId="975449473">
     <w:abstractNumId w:val="7"/>
   </w:num>
-  <w:num w:numId="8">
+  <w:num w:numId="8" w16cid:durableId="1172180861">
     <w:abstractNumId w:val="9"/>
   </w:num>
-  <w:num w:numId="9">
+  <w:num w:numId="9" w16cid:durableId="732972557">
     <w:abstractNumId w:val="0"/>
   </w:num>
-  <w:num w:numId="10">
+  <w:num w:numId="10" w16cid:durableId="1195774043">
     <w:abstractNumId w:val="10"/>
   </w:num>
-  <w:num w:numId="11">
+  <w:num w:numId="11" w16cid:durableId="1947493035">
     <w:abstractNumId w:val="6"/>
   </w:num>
-  <w:num w:numId="12">
+  <w:num w:numId="12" w16cid:durableId="396560630">
     <w:abstractNumId w:val="8"/>
   </w:num>
-  <w:num w:numId="13">
+  <w:num w:numId="13" w16cid:durableId="1294481865">
     <w:abstractNumId w:val="11"/>
   </w:num>
 </w:numbering>
 </file>
 
-<file path=word/people.xml><?xml version="1.0" encoding="utf-8"?>
-<w15:people xmlns:wpc="http://schemas.microsoft.com/office/word/2010/wordprocessingCanvas" xmlns:cx="http://schemas.microsoft.com/office/drawing/2014/chartex" xmlns:mc="http://schemas.openxmlformats.org/markup-compatibility/2006" xmlns:o="urn:schemas-microsoft-com:office:office" xmlns:r="http://schemas.openxmlformats.org/officeDocument/2006/relationships" xmlns:m="http://schemas.openxmlformats.org/officeDocument/2006/math" xmlns:v="urn:schemas-microsoft-com:vml" xmlns:wp14="http://schemas.microsoft.com/office/word/2010/wordprocessingDrawing" xmlns:wp="http://schemas.openxmlformats.org/drawingml/2006/wordprocessingDrawing" xmlns:w10="urn:schemas-microsoft-com:office:word" xmlns:w="http://schemas.openxmlformats.org/wordprocessingml/2006/main" xmlns:w14="http://schemas.microsoft.com/office/word/2010/wordml" xmlns:w15="http://schemas.microsoft.com/office/word/2012/wordml" xmlns:w16se="http://schemas.microsoft.com/office/word/2015/wordml/symex" xmlns:wpg="http://schemas.microsoft.com/office/word/2010/wordprocessingGroup" xmlns:wpi="http://schemas.microsoft.com/office/word/2010/wordprocessingInk" xmlns:wne="http://schemas.microsoft.com/office/word/2006/wordml" xmlns:wps="http://schemas.microsoft.com/office/word/2010/wordprocessingShape" mc:Ignorable="w14 w15 w16se wp14">
-  <w15:person w15:author="lichushan chushan">
-    <w15:presenceInfo w15:providerId="Windows Live" w15:userId="1c70069d64435ef0"/>
-  </w15:person>
-  <w15:person w15:author="Zuofu Cheng">
-    <w15:presenceInfo w15:providerId="Windows Live" w15:userId="32669774999a5e43"/>
-  </w15:person>
-</w15:people>
-</file>
-
 <file path=word/styles.xml><?xml version="1.0" encoding="utf-8"?>
-<w:styles xmlns:mc="http://schemas.openxmlformats.org/markup-compatibility/2006" xmlns:r="http://schemas.openxmlformats.org/officeDocument/2006/relationships" xmlns:w="http://schemas.openxmlformats.org/wordprocessingml/2006/main" xmlns:w14="http://schemas.microsoft.com/office/word/2010/wordml" xmlns:w15="http://schemas.microsoft.com/office/word/2012/wordml" xmlns:w16se="http://schemas.microsoft.com/office/word/2015/wordml/symex" mc:Ignorable="w14 w15 w16se">
+<w:styles xmlns:mc="http://schemas.openxmlformats.org/markup-compatibility/2006" xmlns:r="http://schemas.openxmlformats.org/officeDocument/2006/relationships" xmlns:w="http://schemas.openxmlformats.org/wordprocessingml/2006/main" xmlns:w14="http://schemas.microsoft.com/office/word/2010/wordml" xmlns:w15="http://schemas.microsoft.com/office/word/2012/wordml" xmlns:w16cex="http://schemas.microsoft.com/office/word/2018/wordml/cex" xmlns:w16cid="http://schemas.microsoft.com/office/word/2016/wordml/cid" xmlns:w16="http://schemas.microsoft.com/office/word/2018/wordml" xmlns:w16sdtdh="http://schemas.microsoft.com/office/word/2020/wordml/sdtdatahash" xmlns:w16se="http://schemas.microsoft.com/office/word/2015/wordml/symex" mc:Ignorable="w14 w15 w16se w16cid w16 w16cex w16sdtdh">
   <w:docDefaults>
     <w:rPrDefault>
       <w:rPr>
@@ -10781,7 +10449,7 @@
     </w:rPrDefault>
     <w:pPrDefault/>
   </w:docDefaults>
-  <w:latentStyles w:defLockedState="0" w:defUIPriority="99" w:defSemiHidden="0" w:defUnhideWhenUsed="0" w:defQFormat="0" w:count="371">
+  <w:latentStyles w:defLockedState="0" w:defUIPriority="99" w:defSemiHidden="0" w:defUnhideWhenUsed="0" w:defQFormat="0" w:count="376">
     <w:lsdException w:name="Normal" w:uiPriority="0" w:qFormat="1"/>
     <w:lsdException w:name="heading 1" w:uiPriority="9" w:qFormat="1"/>
     <w:lsdException w:name="heading 2" w:semiHidden="1" w:uiPriority="9" w:unhideWhenUsed="1" w:qFormat="1"/>
@@ -11153,6 +10821,11 @@
     <w:lsdException w:name="List Table 5 Dark Accent 6" w:uiPriority="50"/>
     <w:lsdException w:name="List Table 6 Colorful Accent 6" w:uiPriority="51"/>
     <w:lsdException w:name="List Table 7 Colorful Accent 6" w:uiPriority="52"/>
+    <w:lsdException w:name="Mention" w:semiHidden="1" w:unhideWhenUsed="1"/>
+    <w:lsdException w:name="Smart Hyperlink" w:semiHidden="1" w:unhideWhenUsed="1"/>
+    <w:lsdException w:name="Hashtag" w:semiHidden="1" w:unhideWhenUsed="1"/>
+    <w:lsdException w:name="Unresolved Mention" w:semiHidden="1" w:unhideWhenUsed="1"/>
+    <w:lsdException w:name="Smart Link" w:semiHidden="1" w:unhideWhenUsed="1"/>
   </w:latentStyles>
   <w:style w:type="paragraph" w:default="1" w:styleId="a">
     <w:name w:val="Normal"/>
@@ -11239,6 +10912,18 @@
       <w:rFonts w:ascii="Times New Roman" w:hAnsi="Times New Roman" w:cs="Times New Roman"/>
       <w:szCs w:val="24"/>
       <w:lang w:eastAsia="zh-TW"/>
+    </w:rPr>
+  </w:style>
+  <w:style w:type="paragraph" w:styleId="a8">
+    <w:name w:val="Revision"/>
+    <w:hidden/>
+    <w:uiPriority w:val="99"/>
+    <w:semiHidden/>
+    <w:rsid w:val="00A239B9"/>
+    <w:rPr>
+      <w:rFonts w:ascii="Times" w:hAnsi="Times" w:cs="Times"/>
+      <w:sz w:val="24"/>
+      <w:lang w:eastAsia="en-US"/>
     </w:rPr>
   </w:style>
 </w:styles>

</xml_diff>